<commit_message>
update nouns /crud of delievery
</commit_message>
<xml_diff>
--- a/DELIVERABLE 3/Nouns delivery.docx
+++ b/DELIVERABLE 3/Nouns delivery.docx
@@ -339,8 +339,13 @@
             </w:tcBorders>
           </w:tcPr>
           <w:p>
-            <w:r>
-              <w:t>System output, not stored. Exclude.</w:t>
+            <w:proofErr w:type="gramStart"/>
+            <w:r>
+              <w:t>System output,</w:t>
+            </w:r>
+            <w:proofErr w:type="gramEnd"/>
+            <w:r>
+              <w:t xml:space="preserve"> not stored. Exclude.</w:t>
             </w:r>
           </w:p>
         </w:tc>
@@ -533,7 +538,15 @@
           </w:tcPr>
           <w:p>
             <w:r>
-              <w:t>A report output produced by system. Exclude.</w:t>
+              <w:t xml:space="preserve">A </w:t>
+            </w:r>
+            <w:proofErr w:type="gramStart"/>
+            <w:r>
+              <w:t>report</w:t>
+            </w:r>
+            <w:proofErr w:type="gramEnd"/>
+            <w:r>
+              <w:t xml:space="preserve"> output produced by system. Exclude.</w:t>
             </w:r>
           </w:p>
         </w:tc>
@@ -569,8 +582,13 @@
             </w:tcBorders>
           </w:tcPr>
           <w:p>
-            <w:r>
-              <w:t>Could be part of rider's location history. Needs research. Research.</w:t>
+            <w:proofErr w:type="gramStart"/>
+            <w:r>
+              <w:t>Could</w:t>
+            </w:r>
+            <w:proofErr w:type="gramEnd"/>
+            <w:r>
+              <w:t xml:space="preserve"> be part of rider's location history. Needs research. Research.</w:t>
             </w:r>
           </w:p>
         </w:tc>
@@ -971,75 +989,83 @@
     </w:p>
     <w:tbl>
       <w:tblPr>
-        <w:tblStyle w:val="a0"/>
-        <w:tblW w:w="9360" w:type="dxa"/>
-        <w:tblInd w:w="0" w:type="dxa"/>
-        <w:tblBorders>
-          <w:top w:val="nil"/>
-          <w:left w:val="nil"/>
-          <w:bottom w:val="nil"/>
-          <w:right w:val="nil"/>
-          <w:insideH w:val="nil"/>
-          <w:insideV w:val="nil"/>
-        </w:tblBorders>
-        <w:tblLayout w:type="fixed"/>
-        <w:tblLook w:val="0600" w:firstRow="0" w:lastRow="0" w:firstColumn="0" w:lastColumn="0" w:noHBand="1" w:noVBand="1"/>
+        <w:tblW w:w="11340" w:type="dxa"/>
+        <w:tblInd w:w="-900" w:type="dxa"/>
+        <w:tblCellMar>
+          <w:top w:w="15" w:type="dxa"/>
+          <w:left w:w="15" w:type="dxa"/>
+          <w:bottom w:w="15" w:type="dxa"/>
+          <w:right w:w="15" w:type="dxa"/>
+        </w:tblCellMar>
+        <w:tblLook w:val="04A0" w:firstRow="1" w:lastRow="0" w:firstColumn="1" w:lastColumn="0" w:noHBand="0" w:noVBand="1"/>
       </w:tblPr>
       <w:tblGrid>
-        <w:gridCol w:w="1928"/>
-        <w:gridCol w:w="796"/>
-        <w:gridCol w:w="740"/>
-        <w:gridCol w:w="1463"/>
-        <w:gridCol w:w="1272"/>
-        <w:gridCol w:w="849"/>
-        <w:gridCol w:w="1204"/>
-        <w:gridCol w:w="1108"/>
+        <w:gridCol w:w="1194"/>
+        <w:gridCol w:w="1043"/>
+        <w:gridCol w:w="1006"/>
+        <w:gridCol w:w="1190"/>
+        <w:gridCol w:w="1495"/>
+        <w:gridCol w:w="1630"/>
+        <w:gridCol w:w="1434"/>
+        <w:gridCol w:w="2348"/>
       </w:tblGrid>
       <w:tr>
         <w:trPr>
-          <w:trHeight w:val="770"/>
+          <w:trHeight w:val="690"/>
         </w:trPr>
         <w:tc>
           <w:tcPr>
-            <w:tcW w:w="1926" w:type="dxa"/>
-            <w:tcBorders>
-              <w:top w:val="nil"/>
-              <w:left w:val="nil"/>
-              <w:bottom w:val="nil"/>
-              <w:right w:val="nil"/>
-            </w:tcBorders>
-          </w:tcPr>
-          <w:p>
-            <w:pPr>
-              <w:jc w:val="center"/>
-            </w:pPr>
-            <w:r>
-              <w:rPr>
-                <w:b/>
-                <w:bCs/>
-              </w:rPr>
-              <w:t>Use Case</w:t>
-            </w:r>
-          </w:p>
-        </w:tc>
-        <w:tc>
-          <w:tcPr>
-            <w:tcW w:w="795" w:type="dxa"/>
-            <w:tcBorders>
-              <w:top w:val="nil"/>
-              <w:left w:val="nil"/>
-              <w:bottom w:val="nil"/>
-              <w:right w:val="nil"/>
-            </w:tcBorders>
-          </w:tcPr>
-          <w:p>
-            <w:pPr>
-              <w:jc w:val="center"/>
-            </w:pPr>
-            <w:r>
-              <w:rPr>
-                <w:b/>
-                <w:bCs/>
+            <w:tcW w:w="1168" w:type="dxa"/>
+            <w:tcBorders>
+              <w:bottom w:val="single" w:sz="6" w:space="0" w:color="000000"/>
+            </w:tcBorders>
+            <w:shd w:val="clear" w:color="auto" w:fill="151517"/>
+            <w:tcMar>
+              <w:top w:w="160" w:type="dxa"/>
+              <w:left w:w="0" w:type="dxa"/>
+              <w:bottom w:w="160" w:type="dxa"/>
+              <w:right w:w="240" w:type="dxa"/>
+            </w:tcMar>
+            <w:hideMark/>
+          </w:tcPr>
+          <w:p>
+            <w:pPr>
+              <w:rPr>
+                <w:lang w:val="en-US"/>
+              </w:rPr>
+            </w:pPr>
+            <w:r>
+              <w:rPr>
+                <w:lang w:val="en-US"/>
+              </w:rPr>
+              <w:t>Use Case vs. Entity</w:t>
+            </w:r>
+          </w:p>
+        </w:tc>
+        <w:tc>
+          <w:tcPr>
+            <w:tcW w:w="0" w:type="auto"/>
+            <w:tcBorders>
+              <w:bottom w:val="single" w:sz="6" w:space="0" w:color="000000"/>
+            </w:tcBorders>
+            <w:shd w:val="clear" w:color="auto" w:fill="151517"/>
+            <w:tcMar>
+              <w:top w:w="160" w:type="dxa"/>
+              <w:left w:w="240" w:type="dxa"/>
+              <w:bottom w:w="160" w:type="dxa"/>
+              <w:right w:w="240" w:type="dxa"/>
+            </w:tcMar>
+            <w:hideMark/>
+          </w:tcPr>
+          <w:p>
+            <w:pPr>
+              <w:rPr>
+                <w:lang w:val="en-US"/>
+              </w:rPr>
+            </w:pPr>
+            <w:r>
+              <w:rPr>
+                <w:lang w:val="en-US"/>
               </w:rPr>
               <w:t>Order</w:t>
             </w:r>
@@ -1047,22 +1073,28 @@
         </w:tc>
         <w:tc>
           <w:tcPr>
-            <w:tcW w:w="740" w:type="dxa"/>
-            <w:tcBorders>
-              <w:top w:val="nil"/>
-              <w:left w:val="nil"/>
-              <w:bottom w:val="nil"/>
-              <w:right w:val="nil"/>
-            </w:tcBorders>
-          </w:tcPr>
-          <w:p>
-            <w:pPr>
-              <w:jc w:val="center"/>
-            </w:pPr>
-            <w:r>
-              <w:rPr>
-                <w:b/>
-                <w:bCs/>
+            <w:tcW w:w="0" w:type="auto"/>
+            <w:tcBorders>
+              <w:bottom w:val="single" w:sz="6" w:space="0" w:color="000000"/>
+            </w:tcBorders>
+            <w:shd w:val="clear" w:color="auto" w:fill="151517"/>
+            <w:tcMar>
+              <w:top w:w="160" w:type="dxa"/>
+              <w:left w:w="240" w:type="dxa"/>
+              <w:bottom w:w="160" w:type="dxa"/>
+              <w:right w:w="240" w:type="dxa"/>
+            </w:tcMar>
+            <w:hideMark/>
+          </w:tcPr>
+          <w:p>
+            <w:pPr>
+              <w:rPr>
+                <w:lang w:val="en-US"/>
+              </w:rPr>
+            </w:pPr>
+            <w:r>
+              <w:rPr>
+                <w:lang w:val="en-US"/>
               </w:rPr>
               <w:t>Rider</w:t>
             </w:r>
@@ -1070,22 +1102,88 @@
         </w:tc>
         <w:tc>
           <w:tcPr>
-            <w:tcW w:w="1463" w:type="dxa"/>
-            <w:tcBorders>
-              <w:top w:val="nil"/>
-              <w:left w:val="nil"/>
-              <w:bottom w:val="nil"/>
-              <w:right w:val="nil"/>
-            </w:tcBorders>
-          </w:tcPr>
-          <w:p>
-            <w:pPr>
-              <w:jc w:val="center"/>
-            </w:pPr>
-            <w:r>
-              <w:rPr>
-                <w:b/>
-                <w:bCs/>
+            <w:tcW w:w="0" w:type="auto"/>
+            <w:tcBorders>
+              <w:bottom w:val="single" w:sz="6" w:space="0" w:color="000000"/>
+            </w:tcBorders>
+            <w:shd w:val="clear" w:color="auto" w:fill="151517"/>
+            <w:tcMar>
+              <w:top w:w="160" w:type="dxa"/>
+              <w:left w:w="240" w:type="dxa"/>
+              <w:bottom w:w="160" w:type="dxa"/>
+              <w:right w:w="240" w:type="dxa"/>
+            </w:tcMar>
+            <w:hideMark/>
+          </w:tcPr>
+          <w:p>
+            <w:pPr>
+              <w:rPr>
+                <w:lang w:val="en-US"/>
+              </w:rPr>
+            </w:pPr>
+            <w:r>
+              <w:rPr>
+                <w:lang w:val="en-US"/>
+              </w:rPr>
+              <w:t>ETA Record</w:t>
+            </w:r>
+          </w:p>
+        </w:tc>
+        <w:tc>
+          <w:tcPr>
+            <w:tcW w:w="0" w:type="auto"/>
+            <w:tcBorders>
+              <w:bottom w:val="single" w:sz="6" w:space="0" w:color="000000"/>
+            </w:tcBorders>
+            <w:shd w:val="clear" w:color="auto" w:fill="151517"/>
+            <w:tcMar>
+              <w:top w:w="160" w:type="dxa"/>
+              <w:left w:w="240" w:type="dxa"/>
+              <w:bottom w:w="160" w:type="dxa"/>
+              <w:right w:w="240" w:type="dxa"/>
+            </w:tcMar>
+            <w:hideMark/>
+          </w:tcPr>
+          <w:p>
+            <w:pPr>
+              <w:rPr>
+                <w:lang w:val="en-US"/>
+              </w:rPr>
+            </w:pPr>
+            <w:proofErr w:type="spellStart"/>
+            <w:r>
+              <w:rPr>
+                <w:lang w:val="en-US"/>
+              </w:rPr>
+              <w:t>DelayAlert</w:t>
+            </w:r>
+            <w:proofErr w:type="spellEnd"/>
+          </w:p>
+        </w:tc>
+        <w:tc>
+          <w:tcPr>
+            <w:tcW w:w="0" w:type="auto"/>
+            <w:tcBorders>
+              <w:bottom w:val="single" w:sz="6" w:space="0" w:color="000000"/>
+            </w:tcBorders>
+            <w:shd w:val="clear" w:color="auto" w:fill="151517"/>
+            <w:tcMar>
+              <w:top w:w="160" w:type="dxa"/>
+              <w:left w:w="240" w:type="dxa"/>
+              <w:bottom w:w="160" w:type="dxa"/>
+              <w:right w:w="240" w:type="dxa"/>
+            </w:tcMar>
+            <w:hideMark/>
+          </w:tcPr>
+          <w:p>
+            <w:pPr>
+              <w:rPr>
+                <w:lang w:val="en-US"/>
+              </w:rPr>
+            </w:pPr>
+            <w:r>
+              <w:rPr>
+                <w:lang w:val="en-US"/>
               </w:rPr>
               <w:t>Delivery Assignment</w:t>
             </w:r>
@@ -1093,257 +1191,327 @@
         </w:tc>
         <w:tc>
           <w:tcPr>
-            <w:tcW w:w="1272" w:type="dxa"/>
-            <w:tcBorders>
-              <w:top w:val="nil"/>
-              <w:left w:val="nil"/>
-              <w:bottom w:val="nil"/>
-              <w:right w:val="nil"/>
-            </w:tcBorders>
-          </w:tcPr>
-          <w:p>
-            <w:pPr>
-              <w:jc w:val="center"/>
-            </w:pPr>
-            <w:r>
-              <w:rPr>
-                <w:b/>
-                <w:bCs/>
-              </w:rPr>
-              <w:t>ETA Record</w:t>
-            </w:r>
-          </w:p>
-        </w:tc>
-        <w:tc>
-          <w:tcPr>
-            <w:tcW w:w="849" w:type="dxa"/>
-            <w:tcBorders>
-              <w:top w:val="nil"/>
-              <w:left w:val="nil"/>
-              <w:bottom w:val="nil"/>
-              <w:right w:val="nil"/>
-            </w:tcBorders>
-          </w:tcPr>
-          <w:p>
-            <w:pPr>
-              <w:jc w:val="center"/>
-            </w:pPr>
-            <w:r>
-              <w:rPr>
-                <w:b/>
-                <w:bCs/>
-              </w:rPr>
-              <w:t>Delay Alert</w:t>
-            </w:r>
-          </w:p>
-        </w:tc>
-        <w:tc>
-          <w:tcPr>
-            <w:tcW w:w="1204" w:type="dxa"/>
-            <w:tcBorders>
-              <w:top w:val="nil"/>
-              <w:left w:val="nil"/>
-              <w:bottom w:val="nil"/>
-              <w:right w:val="nil"/>
-            </w:tcBorders>
-          </w:tcPr>
-          <w:p>
-            <w:pPr>
-              <w:jc w:val="center"/>
-            </w:pPr>
-            <w:r>
-              <w:rPr>
-                <w:b/>
-                <w:bCs/>
-              </w:rPr>
-              <w:t>Tracking Data</w:t>
-            </w:r>
-          </w:p>
-        </w:tc>
-        <w:tc>
-          <w:tcPr>
-            <w:tcW w:w="1108" w:type="dxa"/>
-            <w:tcBorders>
-              <w:top w:val="nil"/>
-              <w:left w:val="nil"/>
-              <w:bottom w:val="nil"/>
-              <w:right w:val="nil"/>
-            </w:tcBorders>
-          </w:tcPr>
-          <w:p>
-            <w:pPr>
-              <w:jc w:val="center"/>
-            </w:pPr>
-            <w:r>
-              <w:rPr>
-                <w:b/>
-                <w:bCs/>
-              </w:rPr>
-              <w:t>Delivery Zone</w:t>
+            <w:tcW w:w="0" w:type="auto"/>
+            <w:tcBorders>
+              <w:bottom w:val="single" w:sz="6" w:space="0" w:color="000000"/>
+            </w:tcBorders>
+            <w:shd w:val="clear" w:color="auto" w:fill="151517"/>
+            <w:tcMar>
+              <w:top w:w="160" w:type="dxa"/>
+              <w:left w:w="240" w:type="dxa"/>
+              <w:bottom w:w="160" w:type="dxa"/>
+              <w:right w:w="240" w:type="dxa"/>
+            </w:tcMar>
+            <w:hideMark/>
+          </w:tcPr>
+          <w:p>
+            <w:pPr>
+              <w:rPr>
+                <w:lang w:val="en-US"/>
+              </w:rPr>
+            </w:pPr>
+            <w:r>
+              <w:rPr>
+                <w:lang w:val="en-US"/>
+              </w:rPr>
+              <w:t>Customer</w:t>
+            </w:r>
+          </w:p>
+        </w:tc>
+        <w:tc>
+          <w:tcPr>
+            <w:tcW w:w="2512" w:type="dxa"/>
+            <w:tcBorders>
+              <w:bottom w:val="single" w:sz="6" w:space="0" w:color="000000"/>
+            </w:tcBorders>
+            <w:shd w:val="clear" w:color="auto" w:fill="151517"/>
+            <w:tcMar>
+              <w:top w:w="160" w:type="dxa"/>
+              <w:left w:w="240" w:type="dxa"/>
+              <w:bottom w:w="160" w:type="dxa"/>
+              <w:right w:w="240" w:type="dxa"/>
+            </w:tcMar>
+            <w:hideMark/>
+          </w:tcPr>
+          <w:p>
+            <w:pPr>
+              <w:rPr>
+                <w:lang w:val="en-US"/>
+              </w:rPr>
+            </w:pPr>
+            <w:r>
+              <w:rPr>
+                <w:lang w:val="en-US"/>
+              </w:rPr>
+              <w:t>Employee</w:t>
             </w:r>
           </w:p>
         </w:tc>
       </w:tr>
       <w:tr>
         <w:trPr>
-          <w:trHeight w:val="770"/>
+          <w:trHeight w:val="690"/>
         </w:trPr>
         <w:tc>
           <w:tcPr>
-            <w:tcW w:w="1926" w:type="dxa"/>
-            <w:tcBorders>
-              <w:top w:val="nil"/>
-              <w:left w:val="nil"/>
-              <w:bottom w:val="nil"/>
-              <w:right w:val="nil"/>
-            </w:tcBorders>
-          </w:tcPr>
-          <w:p>
-            <w:r>
-              <w:rPr>
-                <w:b/>
-                <w:bCs/>
-              </w:rPr>
-              <w:t>Assign Order to Rider</w:t>
-            </w:r>
-          </w:p>
-        </w:tc>
-        <w:tc>
-          <w:tcPr>
-            <w:tcW w:w="795" w:type="dxa"/>
-            <w:tcBorders>
-              <w:top w:val="nil"/>
-              <w:left w:val="nil"/>
-              <w:bottom w:val="nil"/>
-              <w:right w:val="nil"/>
-            </w:tcBorders>
-          </w:tcPr>
-          <w:p>
-            <w:r>
+            <w:tcW w:w="1168" w:type="dxa"/>
+            <w:tcBorders>
+              <w:top w:val="single" w:sz="6" w:space="0" w:color="000000"/>
+              <w:bottom w:val="single" w:sz="6" w:space="0" w:color="000000"/>
+            </w:tcBorders>
+            <w:shd w:val="clear" w:color="auto" w:fill="151517"/>
+            <w:tcMar>
+              <w:top w:w="160" w:type="dxa"/>
+              <w:left w:w="0" w:type="dxa"/>
+              <w:bottom w:w="160" w:type="dxa"/>
+              <w:right w:w="240" w:type="dxa"/>
+            </w:tcMar>
+            <w:hideMark/>
+          </w:tcPr>
+          <w:p>
+            <w:pPr>
+              <w:rPr>
+                <w:lang w:val="en-US"/>
+              </w:rPr>
+            </w:pPr>
+            <w:proofErr w:type="gramStart"/>
+            <w:r>
+              <w:rPr>
+                <w:lang w:val="en-US"/>
+              </w:rPr>
+              <w:t>Assign</w:t>
+            </w:r>
+            <w:proofErr w:type="gramEnd"/>
+            <w:r>
+              <w:rPr>
+                <w:lang w:val="en-US"/>
+              </w:rPr>
+              <w:t xml:space="preserve"> Order to Rider</w:t>
+            </w:r>
+          </w:p>
+        </w:tc>
+        <w:tc>
+          <w:tcPr>
+            <w:tcW w:w="0" w:type="auto"/>
+            <w:tcBorders>
+              <w:top w:val="single" w:sz="6" w:space="0" w:color="000000"/>
+              <w:bottom w:val="single" w:sz="6" w:space="0" w:color="000000"/>
+            </w:tcBorders>
+            <w:shd w:val="clear" w:color="auto" w:fill="151517"/>
+            <w:tcMar>
+              <w:top w:w="160" w:type="dxa"/>
+              <w:left w:w="240" w:type="dxa"/>
+              <w:bottom w:w="160" w:type="dxa"/>
+              <w:right w:w="240" w:type="dxa"/>
+            </w:tcMar>
+            <w:hideMark/>
+          </w:tcPr>
+          <w:p>
+            <w:pPr>
+              <w:rPr>
+                <w:lang w:val="en-US"/>
+              </w:rPr>
+            </w:pPr>
+            <w:r>
+              <w:rPr>
+                <w:lang w:val="en-US"/>
+              </w:rPr>
+              <w:t>U</w:t>
+            </w:r>
+          </w:p>
+        </w:tc>
+        <w:tc>
+          <w:tcPr>
+            <w:tcW w:w="0" w:type="auto"/>
+            <w:tcBorders>
+              <w:top w:val="single" w:sz="6" w:space="0" w:color="000000"/>
+              <w:bottom w:val="single" w:sz="6" w:space="0" w:color="000000"/>
+            </w:tcBorders>
+            <w:shd w:val="clear" w:color="auto" w:fill="151517"/>
+            <w:tcMar>
+              <w:top w:w="160" w:type="dxa"/>
+              <w:left w:w="240" w:type="dxa"/>
+              <w:bottom w:w="160" w:type="dxa"/>
+              <w:right w:w="240" w:type="dxa"/>
+            </w:tcMar>
+            <w:hideMark/>
+          </w:tcPr>
+          <w:p>
+            <w:pPr>
+              <w:rPr>
+                <w:lang w:val="en-US"/>
+              </w:rPr>
+            </w:pPr>
+            <w:r>
+              <w:rPr>
+                <w:lang w:val="en-US"/>
+              </w:rPr>
               <w:t>R</w:t>
             </w:r>
           </w:p>
         </w:tc>
         <w:tc>
           <w:tcPr>
-            <w:tcW w:w="740" w:type="dxa"/>
-            <w:tcBorders>
-              <w:top w:val="nil"/>
-              <w:left w:val="nil"/>
-              <w:bottom w:val="nil"/>
-              <w:right w:val="nil"/>
-            </w:tcBorders>
-          </w:tcPr>
-          <w:p>
-            <w:r>
+            <w:tcW w:w="0" w:type="auto"/>
+            <w:tcBorders>
+              <w:top w:val="single" w:sz="6" w:space="0" w:color="000000"/>
+              <w:bottom w:val="single" w:sz="6" w:space="0" w:color="000000"/>
+            </w:tcBorders>
+            <w:shd w:val="clear" w:color="auto" w:fill="151517"/>
+            <w:tcMar>
+              <w:top w:w="160" w:type="dxa"/>
+              <w:left w:w="240" w:type="dxa"/>
+              <w:bottom w:w="160" w:type="dxa"/>
+              <w:right w:w="240" w:type="dxa"/>
+            </w:tcMar>
+            <w:hideMark/>
+          </w:tcPr>
+          <w:p>
+            <w:pPr>
+              <w:rPr>
+                <w:lang w:val="en-US"/>
+              </w:rPr>
+            </w:pPr>
+          </w:p>
+        </w:tc>
+        <w:tc>
+          <w:tcPr>
+            <w:tcW w:w="0" w:type="auto"/>
+            <w:tcBorders>
+              <w:top w:val="single" w:sz="6" w:space="0" w:color="000000"/>
+              <w:bottom w:val="single" w:sz="6" w:space="0" w:color="000000"/>
+            </w:tcBorders>
+            <w:shd w:val="clear" w:color="auto" w:fill="151517"/>
+            <w:tcMar>
+              <w:top w:w="160" w:type="dxa"/>
+              <w:left w:w="240" w:type="dxa"/>
+              <w:bottom w:w="160" w:type="dxa"/>
+              <w:right w:w="240" w:type="dxa"/>
+            </w:tcMar>
+            <w:hideMark/>
+          </w:tcPr>
+          <w:p>
+            <w:pPr>
+              <w:rPr>
+                <w:lang w:val="en-US"/>
+              </w:rPr>
+            </w:pPr>
+          </w:p>
+        </w:tc>
+        <w:tc>
+          <w:tcPr>
+            <w:tcW w:w="0" w:type="auto"/>
+            <w:tcBorders>
+              <w:top w:val="single" w:sz="6" w:space="0" w:color="000000"/>
+              <w:bottom w:val="single" w:sz="6" w:space="0" w:color="000000"/>
+            </w:tcBorders>
+            <w:shd w:val="clear" w:color="auto" w:fill="151517"/>
+            <w:tcMar>
+              <w:top w:w="160" w:type="dxa"/>
+              <w:left w:w="240" w:type="dxa"/>
+              <w:bottom w:w="160" w:type="dxa"/>
+              <w:right w:w="240" w:type="dxa"/>
+            </w:tcMar>
+            <w:hideMark/>
+          </w:tcPr>
+          <w:p>
+            <w:pPr>
+              <w:rPr>
+                <w:lang w:val="en-US"/>
+              </w:rPr>
+            </w:pPr>
+            <w:r>
+              <w:rPr>
+                <w:lang w:val="en-US"/>
+              </w:rPr>
+              <w:t>C</w:t>
+            </w:r>
+          </w:p>
+        </w:tc>
+        <w:tc>
+          <w:tcPr>
+            <w:tcW w:w="0" w:type="auto"/>
+            <w:tcBorders>
+              <w:top w:val="single" w:sz="6" w:space="0" w:color="000000"/>
+              <w:bottom w:val="single" w:sz="6" w:space="0" w:color="000000"/>
+            </w:tcBorders>
+            <w:shd w:val="clear" w:color="auto" w:fill="151517"/>
+            <w:tcMar>
+              <w:top w:w="160" w:type="dxa"/>
+              <w:left w:w="240" w:type="dxa"/>
+              <w:bottom w:w="160" w:type="dxa"/>
+              <w:right w:w="240" w:type="dxa"/>
+            </w:tcMar>
+            <w:hideMark/>
+          </w:tcPr>
+          <w:p>
+            <w:pPr>
+              <w:rPr>
+                <w:lang w:val="en-US"/>
+              </w:rPr>
+            </w:pPr>
+            <w:r>
+              <w:rPr>
+                <w:lang w:val="en-US"/>
+              </w:rPr>
               <w:t>R</w:t>
             </w:r>
           </w:p>
         </w:tc>
         <w:tc>
           <w:tcPr>
-            <w:tcW w:w="1463" w:type="dxa"/>
-            <w:tcBorders>
-              <w:top w:val="nil"/>
-              <w:left w:val="nil"/>
-              <w:bottom w:val="nil"/>
-              <w:right w:val="nil"/>
-            </w:tcBorders>
-          </w:tcPr>
-          <w:p>
-            <w:r>
-              <w:rPr>
-                <w:b/>
-                <w:bCs/>
-              </w:rPr>
-              <w:t>C</w:t>
-            </w:r>
-          </w:p>
-        </w:tc>
-        <w:tc>
-          <w:tcPr>
-            <w:tcW w:w="1272" w:type="dxa"/>
-            <w:tcBorders>
-              <w:top w:val="nil"/>
-              <w:left w:val="nil"/>
-              <w:bottom w:val="nil"/>
-              <w:right w:val="nil"/>
-            </w:tcBorders>
-          </w:tcPr>
-          <w:p>
-            <w:r>
-              <w:t>—</w:t>
-            </w:r>
-          </w:p>
-        </w:tc>
-        <w:tc>
-          <w:tcPr>
-            <w:tcW w:w="849" w:type="dxa"/>
-            <w:tcBorders>
-              <w:top w:val="nil"/>
-              <w:left w:val="nil"/>
-              <w:bottom w:val="nil"/>
-              <w:right w:val="nil"/>
-            </w:tcBorders>
-          </w:tcPr>
-          <w:p>
-            <w:r>
-              <w:t>—</w:t>
-            </w:r>
-          </w:p>
-        </w:tc>
-        <w:tc>
-          <w:tcPr>
-            <w:tcW w:w="1204" w:type="dxa"/>
-            <w:tcBorders>
-              <w:top w:val="nil"/>
-              <w:left w:val="nil"/>
-              <w:bottom w:val="nil"/>
-              <w:right w:val="nil"/>
-            </w:tcBorders>
-          </w:tcPr>
-          <w:p>
-            <w:r>
-              <w:t>—</w:t>
-            </w:r>
-          </w:p>
-        </w:tc>
-        <w:tc>
-          <w:tcPr>
-            <w:tcW w:w="1108" w:type="dxa"/>
-            <w:tcBorders>
-              <w:top w:val="nil"/>
-              <w:left w:val="nil"/>
-              <w:bottom w:val="nil"/>
-              <w:right w:val="nil"/>
-            </w:tcBorders>
-          </w:tcPr>
-          <w:p>
-            <w:r>
-              <w:t>R</w:t>
-            </w:r>
+            <w:tcW w:w="2512" w:type="dxa"/>
+            <w:tcBorders>
+              <w:top w:val="single" w:sz="6" w:space="0" w:color="000000"/>
+              <w:bottom w:val="single" w:sz="6" w:space="0" w:color="000000"/>
+            </w:tcBorders>
+            <w:shd w:val="clear" w:color="auto" w:fill="151517"/>
+            <w:tcMar>
+              <w:top w:w="160" w:type="dxa"/>
+              <w:left w:w="240" w:type="dxa"/>
+              <w:bottom w:w="160" w:type="dxa"/>
+              <w:right w:w="0" w:type="dxa"/>
+            </w:tcMar>
+            <w:hideMark/>
+          </w:tcPr>
+          <w:p>
+            <w:pPr>
+              <w:rPr>
+                <w:lang w:val="en-US"/>
+              </w:rPr>
+            </w:pPr>
           </w:p>
         </w:tc>
       </w:tr>
       <w:tr>
         <w:trPr>
-          <w:trHeight w:val="1325"/>
+          <w:trHeight w:val="690"/>
         </w:trPr>
         <w:tc>
           <w:tcPr>
-            <w:tcW w:w="1926" w:type="dxa"/>
-            <w:tcBorders>
-              <w:top w:val="nil"/>
-              <w:left w:val="nil"/>
-              <w:bottom w:val="nil"/>
-              <w:right w:val="nil"/>
-            </w:tcBorders>
-          </w:tcPr>
-          <w:p>
-            <w:r>
-              <w:rPr>
-                <w:b/>
-                <w:bCs/>
+            <w:tcW w:w="1168" w:type="dxa"/>
+            <w:tcBorders>
+              <w:top w:val="single" w:sz="6" w:space="0" w:color="000000"/>
+              <w:bottom w:val="single" w:sz="6" w:space="0" w:color="000000"/>
+            </w:tcBorders>
+            <w:shd w:val="clear" w:color="auto" w:fill="151517"/>
+            <w:tcMar>
+              <w:top w:w="160" w:type="dxa"/>
+              <w:left w:w="0" w:type="dxa"/>
+              <w:bottom w:w="160" w:type="dxa"/>
+              <w:right w:w="240" w:type="dxa"/>
+            </w:tcMar>
+            <w:hideMark/>
+          </w:tcPr>
+          <w:p>
+            <w:pPr>
+              <w:rPr>
+                <w:lang w:val="en-US"/>
+              </w:rPr>
+            </w:pPr>
+            <w:r>
+              <w:rPr>
+                <w:lang w:val="en-US"/>
               </w:rPr>
               <w:t>Record Order Pickup</w:t>
             </w:r>
@@ -1351,19 +1519,29 @@
         </w:tc>
         <w:tc>
           <w:tcPr>
-            <w:tcW w:w="795" w:type="dxa"/>
-            <w:tcBorders>
-              <w:top w:val="nil"/>
-              <w:left w:val="nil"/>
-              <w:bottom w:val="nil"/>
-              <w:right w:val="nil"/>
-            </w:tcBorders>
-          </w:tcPr>
-          <w:p>
-            <w:r>
-              <w:rPr>
-                <w:b/>
-                <w:bCs/>
+            <w:tcW w:w="0" w:type="auto"/>
+            <w:tcBorders>
+              <w:top w:val="single" w:sz="6" w:space="0" w:color="000000"/>
+              <w:bottom w:val="single" w:sz="6" w:space="0" w:color="000000"/>
+            </w:tcBorders>
+            <w:shd w:val="clear" w:color="auto" w:fill="151517"/>
+            <w:tcMar>
+              <w:top w:w="160" w:type="dxa"/>
+              <w:left w:w="240" w:type="dxa"/>
+              <w:bottom w:w="160" w:type="dxa"/>
+              <w:right w:w="240" w:type="dxa"/>
+            </w:tcMar>
+            <w:hideMark/>
+          </w:tcPr>
+          <w:p>
+            <w:pPr>
+              <w:rPr>
+                <w:lang w:val="en-US"/>
+              </w:rPr>
+            </w:pPr>
+            <w:r>
+              <w:rPr>
+                <w:lang w:val="en-US"/>
               </w:rPr>
               <w:t>U</w:t>
             </w:r>
@@ -1371,134 +1549,184 @@
         </w:tc>
         <w:tc>
           <w:tcPr>
-            <w:tcW w:w="740" w:type="dxa"/>
-            <w:tcBorders>
-              <w:top w:val="nil"/>
-              <w:left w:val="nil"/>
-              <w:bottom w:val="nil"/>
-              <w:right w:val="nil"/>
-            </w:tcBorders>
-          </w:tcPr>
-          <w:p>
-            <w:r>
-              <w:t>R</w:t>
-            </w:r>
-          </w:p>
-        </w:tc>
-        <w:tc>
-          <w:tcPr>
-            <w:tcW w:w="1463" w:type="dxa"/>
-            <w:tcBorders>
-              <w:top w:val="nil"/>
-              <w:left w:val="nil"/>
-              <w:bottom w:val="nil"/>
-              <w:right w:val="nil"/>
-            </w:tcBorders>
-          </w:tcPr>
-          <w:p>
-            <w:r>
-              <w:t>R</w:t>
-            </w:r>
-          </w:p>
-        </w:tc>
-        <w:tc>
-          <w:tcPr>
-            <w:tcW w:w="1272" w:type="dxa"/>
-            <w:tcBorders>
-              <w:top w:val="nil"/>
-              <w:left w:val="nil"/>
-              <w:bottom w:val="nil"/>
-              <w:right w:val="nil"/>
-            </w:tcBorders>
-          </w:tcPr>
-          <w:p>
-            <w:r>
-              <w:rPr>
-                <w:b/>
-                <w:bCs/>
-              </w:rPr>
-              <w:t>C</w:t>
-            </w:r>
-            <w:r>
-              <w:t xml:space="preserve"> (ETA created after pickup)</w:t>
-            </w:r>
-          </w:p>
-        </w:tc>
-        <w:tc>
-          <w:tcPr>
-            <w:tcW w:w="849" w:type="dxa"/>
-            <w:tcBorders>
-              <w:top w:val="nil"/>
-              <w:left w:val="nil"/>
-              <w:bottom w:val="nil"/>
-              <w:right w:val="nil"/>
-            </w:tcBorders>
-          </w:tcPr>
-          <w:p>
-            <w:r>
-              <w:t>—</w:t>
-            </w:r>
-          </w:p>
-        </w:tc>
-        <w:tc>
-          <w:tcPr>
-            <w:tcW w:w="1204" w:type="dxa"/>
-            <w:tcBorders>
-              <w:top w:val="nil"/>
-              <w:left w:val="nil"/>
-              <w:bottom w:val="nil"/>
-              <w:right w:val="nil"/>
-            </w:tcBorders>
-          </w:tcPr>
-          <w:p>
-            <w:r>
-              <w:rPr>
-                <w:b/>
-                <w:bCs/>
-              </w:rPr>
-              <w:t>C</w:t>
-            </w:r>
-            <w:r>
-              <w:t xml:space="preserve"> (tracking starts)</w:t>
-            </w:r>
-          </w:p>
-        </w:tc>
-        <w:tc>
-          <w:tcPr>
-            <w:tcW w:w="1108" w:type="dxa"/>
-            <w:tcBorders>
-              <w:top w:val="nil"/>
-              <w:left w:val="nil"/>
-              <w:bottom w:val="nil"/>
-              <w:right w:val="nil"/>
-            </w:tcBorders>
-          </w:tcPr>
-          <w:p>
-            <w:r>
-              <w:t>R</w:t>
-            </w:r>
+            <w:tcW w:w="0" w:type="auto"/>
+            <w:tcBorders>
+              <w:top w:val="single" w:sz="6" w:space="0" w:color="000000"/>
+              <w:bottom w:val="single" w:sz="6" w:space="0" w:color="000000"/>
+            </w:tcBorders>
+            <w:shd w:val="clear" w:color="auto" w:fill="151517"/>
+            <w:tcMar>
+              <w:top w:w="160" w:type="dxa"/>
+              <w:left w:w="240" w:type="dxa"/>
+              <w:bottom w:w="160" w:type="dxa"/>
+              <w:right w:w="240" w:type="dxa"/>
+            </w:tcMar>
+            <w:hideMark/>
+          </w:tcPr>
+          <w:p>
+            <w:pPr>
+              <w:rPr>
+                <w:lang w:val="en-US"/>
+              </w:rPr>
+            </w:pPr>
+          </w:p>
+        </w:tc>
+        <w:tc>
+          <w:tcPr>
+            <w:tcW w:w="0" w:type="auto"/>
+            <w:tcBorders>
+              <w:top w:val="single" w:sz="6" w:space="0" w:color="000000"/>
+              <w:bottom w:val="single" w:sz="6" w:space="0" w:color="000000"/>
+            </w:tcBorders>
+            <w:shd w:val="clear" w:color="auto" w:fill="151517"/>
+            <w:tcMar>
+              <w:top w:w="160" w:type="dxa"/>
+              <w:left w:w="240" w:type="dxa"/>
+              <w:bottom w:w="160" w:type="dxa"/>
+              <w:right w:w="240" w:type="dxa"/>
+            </w:tcMar>
+            <w:hideMark/>
+          </w:tcPr>
+          <w:p>
+            <w:pPr>
+              <w:rPr>
+                <w:lang w:val="en-US"/>
+              </w:rPr>
+            </w:pPr>
+          </w:p>
+        </w:tc>
+        <w:tc>
+          <w:tcPr>
+            <w:tcW w:w="0" w:type="auto"/>
+            <w:tcBorders>
+              <w:top w:val="single" w:sz="6" w:space="0" w:color="000000"/>
+              <w:bottom w:val="single" w:sz="6" w:space="0" w:color="000000"/>
+            </w:tcBorders>
+            <w:shd w:val="clear" w:color="auto" w:fill="151517"/>
+            <w:tcMar>
+              <w:top w:w="160" w:type="dxa"/>
+              <w:left w:w="240" w:type="dxa"/>
+              <w:bottom w:w="160" w:type="dxa"/>
+              <w:right w:w="240" w:type="dxa"/>
+            </w:tcMar>
+            <w:hideMark/>
+          </w:tcPr>
+          <w:p>
+            <w:pPr>
+              <w:rPr>
+                <w:lang w:val="en-US"/>
+              </w:rPr>
+            </w:pPr>
+          </w:p>
+        </w:tc>
+        <w:tc>
+          <w:tcPr>
+            <w:tcW w:w="0" w:type="auto"/>
+            <w:tcBorders>
+              <w:top w:val="single" w:sz="6" w:space="0" w:color="000000"/>
+              <w:bottom w:val="single" w:sz="6" w:space="0" w:color="000000"/>
+            </w:tcBorders>
+            <w:shd w:val="clear" w:color="auto" w:fill="151517"/>
+            <w:tcMar>
+              <w:top w:w="160" w:type="dxa"/>
+              <w:left w:w="240" w:type="dxa"/>
+              <w:bottom w:w="160" w:type="dxa"/>
+              <w:right w:w="240" w:type="dxa"/>
+            </w:tcMar>
+            <w:hideMark/>
+          </w:tcPr>
+          <w:p>
+            <w:pPr>
+              <w:rPr>
+                <w:lang w:val="en-US"/>
+              </w:rPr>
+            </w:pPr>
+            <w:r>
+              <w:rPr>
+                <w:lang w:val="en-US"/>
+              </w:rPr>
+              <w:t>U</w:t>
+            </w:r>
+          </w:p>
+        </w:tc>
+        <w:tc>
+          <w:tcPr>
+            <w:tcW w:w="0" w:type="auto"/>
+            <w:tcBorders>
+              <w:top w:val="single" w:sz="6" w:space="0" w:color="000000"/>
+              <w:bottom w:val="single" w:sz="6" w:space="0" w:color="000000"/>
+            </w:tcBorders>
+            <w:shd w:val="clear" w:color="auto" w:fill="151517"/>
+            <w:tcMar>
+              <w:top w:w="160" w:type="dxa"/>
+              <w:left w:w="240" w:type="dxa"/>
+              <w:bottom w:w="160" w:type="dxa"/>
+              <w:right w:w="240" w:type="dxa"/>
+            </w:tcMar>
+            <w:hideMark/>
+          </w:tcPr>
+          <w:p>
+            <w:pPr>
+              <w:rPr>
+                <w:lang w:val="en-US"/>
+              </w:rPr>
+            </w:pPr>
+          </w:p>
+        </w:tc>
+        <w:tc>
+          <w:tcPr>
+            <w:tcW w:w="2512" w:type="dxa"/>
+            <w:tcBorders>
+              <w:top w:val="single" w:sz="6" w:space="0" w:color="000000"/>
+              <w:bottom w:val="single" w:sz="6" w:space="0" w:color="000000"/>
+            </w:tcBorders>
+            <w:shd w:val="clear" w:color="auto" w:fill="151517"/>
+            <w:tcMar>
+              <w:top w:w="160" w:type="dxa"/>
+              <w:left w:w="240" w:type="dxa"/>
+              <w:bottom w:w="160" w:type="dxa"/>
+              <w:right w:w="0" w:type="dxa"/>
+            </w:tcMar>
+            <w:hideMark/>
+          </w:tcPr>
+          <w:p>
+            <w:pPr>
+              <w:rPr>
+                <w:lang w:val="en-US"/>
+              </w:rPr>
+            </w:pPr>
           </w:p>
         </w:tc>
       </w:tr>
       <w:tr>
         <w:trPr>
-          <w:trHeight w:val="770"/>
+          <w:trHeight w:val="690"/>
         </w:trPr>
         <w:tc>
           <w:tcPr>
-            <w:tcW w:w="1926" w:type="dxa"/>
-            <w:tcBorders>
-              <w:top w:val="nil"/>
-              <w:left w:val="nil"/>
-              <w:bottom w:val="nil"/>
-              <w:right w:val="nil"/>
-            </w:tcBorders>
-          </w:tcPr>
-          <w:p>
-            <w:r>
-              <w:rPr>
-                <w:b/>
-                <w:bCs/>
+            <w:tcW w:w="1168" w:type="dxa"/>
+            <w:tcBorders>
+              <w:top w:val="single" w:sz="6" w:space="0" w:color="000000"/>
+              <w:bottom w:val="single" w:sz="6" w:space="0" w:color="000000"/>
+            </w:tcBorders>
+            <w:shd w:val="clear" w:color="auto" w:fill="151517"/>
+            <w:tcMar>
+              <w:top w:w="160" w:type="dxa"/>
+              <w:left w:w="0" w:type="dxa"/>
+              <w:bottom w:w="160" w:type="dxa"/>
+              <w:right w:w="240" w:type="dxa"/>
+            </w:tcMar>
+            <w:hideMark/>
+          </w:tcPr>
+          <w:p>
+            <w:pPr>
+              <w:rPr>
+                <w:lang w:val="en-US"/>
+              </w:rPr>
+            </w:pPr>
+            <w:r>
+              <w:rPr>
+                <w:lang w:val="en-US"/>
               </w:rPr>
               <w:t>Record Order Delivery</w:t>
             </w:r>
@@ -1506,19 +1734,29 @@
         </w:tc>
         <w:tc>
           <w:tcPr>
-            <w:tcW w:w="795" w:type="dxa"/>
-            <w:tcBorders>
-              <w:top w:val="nil"/>
-              <w:left w:val="nil"/>
-              <w:bottom w:val="nil"/>
-              <w:right w:val="nil"/>
-            </w:tcBorders>
-          </w:tcPr>
-          <w:p>
-            <w:r>
-              <w:rPr>
-                <w:b/>
-                <w:bCs/>
+            <w:tcW w:w="0" w:type="auto"/>
+            <w:tcBorders>
+              <w:top w:val="single" w:sz="6" w:space="0" w:color="000000"/>
+              <w:bottom w:val="single" w:sz="6" w:space="0" w:color="000000"/>
+            </w:tcBorders>
+            <w:shd w:val="clear" w:color="auto" w:fill="151517"/>
+            <w:tcMar>
+              <w:top w:w="160" w:type="dxa"/>
+              <w:left w:w="240" w:type="dxa"/>
+              <w:bottom w:w="160" w:type="dxa"/>
+              <w:right w:w="240" w:type="dxa"/>
+            </w:tcMar>
+            <w:hideMark/>
+          </w:tcPr>
+          <w:p>
+            <w:pPr>
+              <w:rPr>
+                <w:lang w:val="en-US"/>
+              </w:rPr>
+            </w:pPr>
+            <w:r>
+              <w:rPr>
+                <w:lang w:val="en-US"/>
               </w:rPr>
               <w:t>U</w:t>
             </w:r>
@@ -1526,134 +1764,184 @@
         </w:tc>
         <w:tc>
           <w:tcPr>
-            <w:tcW w:w="740" w:type="dxa"/>
-            <w:tcBorders>
-              <w:top w:val="nil"/>
-              <w:left w:val="nil"/>
-              <w:bottom w:val="nil"/>
-              <w:right w:val="nil"/>
-            </w:tcBorders>
-          </w:tcPr>
-          <w:p>
-            <w:r>
-              <w:t>R</w:t>
-            </w:r>
-          </w:p>
-        </w:tc>
-        <w:tc>
-          <w:tcPr>
-            <w:tcW w:w="1463" w:type="dxa"/>
-            <w:tcBorders>
-              <w:top w:val="nil"/>
-              <w:left w:val="nil"/>
-              <w:bottom w:val="nil"/>
-              <w:right w:val="nil"/>
-            </w:tcBorders>
-          </w:tcPr>
-          <w:p>
-            <w:r>
-              <w:t>R</w:t>
-            </w:r>
-          </w:p>
-        </w:tc>
-        <w:tc>
-          <w:tcPr>
-            <w:tcW w:w="1272" w:type="dxa"/>
-            <w:tcBorders>
-              <w:top w:val="nil"/>
-              <w:left w:val="nil"/>
-              <w:bottom w:val="nil"/>
-              <w:right w:val="nil"/>
-            </w:tcBorders>
-          </w:tcPr>
-          <w:p>
-            <w:r>
-              <w:rPr>
-                <w:b/>
-                <w:bCs/>
+            <w:tcW w:w="0" w:type="auto"/>
+            <w:tcBorders>
+              <w:top w:val="single" w:sz="6" w:space="0" w:color="000000"/>
+              <w:bottom w:val="single" w:sz="6" w:space="0" w:color="000000"/>
+            </w:tcBorders>
+            <w:shd w:val="clear" w:color="auto" w:fill="151517"/>
+            <w:tcMar>
+              <w:top w:w="160" w:type="dxa"/>
+              <w:left w:w="240" w:type="dxa"/>
+              <w:bottom w:w="160" w:type="dxa"/>
+              <w:right w:w="240" w:type="dxa"/>
+            </w:tcMar>
+            <w:hideMark/>
+          </w:tcPr>
+          <w:p>
+            <w:pPr>
+              <w:rPr>
+                <w:lang w:val="en-US"/>
+              </w:rPr>
+            </w:pPr>
+          </w:p>
+        </w:tc>
+        <w:tc>
+          <w:tcPr>
+            <w:tcW w:w="0" w:type="auto"/>
+            <w:tcBorders>
+              <w:top w:val="single" w:sz="6" w:space="0" w:color="000000"/>
+              <w:bottom w:val="single" w:sz="6" w:space="0" w:color="000000"/>
+            </w:tcBorders>
+            <w:shd w:val="clear" w:color="auto" w:fill="151517"/>
+            <w:tcMar>
+              <w:top w:w="160" w:type="dxa"/>
+              <w:left w:w="240" w:type="dxa"/>
+              <w:bottom w:w="160" w:type="dxa"/>
+              <w:right w:w="240" w:type="dxa"/>
+            </w:tcMar>
+            <w:hideMark/>
+          </w:tcPr>
+          <w:p>
+            <w:pPr>
+              <w:rPr>
+                <w:lang w:val="en-US"/>
+              </w:rPr>
+            </w:pPr>
+          </w:p>
+        </w:tc>
+        <w:tc>
+          <w:tcPr>
+            <w:tcW w:w="0" w:type="auto"/>
+            <w:tcBorders>
+              <w:top w:val="single" w:sz="6" w:space="0" w:color="000000"/>
+              <w:bottom w:val="single" w:sz="6" w:space="0" w:color="000000"/>
+            </w:tcBorders>
+            <w:shd w:val="clear" w:color="auto" w:fill="151517"/>
+            <w:tcMar>
+              <w:top w:w="160" w:type="dxa"/>
+              <w:left w:w="240" w:type="dxa"/>
+              <w:bottom w:w="160" w:type="dxa"/>
+              <w:right w:w="240" w:type="dxa"/>
+            </w:tcMar>
+            <w:hideMark/>
+          </w:tcPr>
+          <w:p>
+            <w:pPr>
+              <w:rPr>
+                <w:lang w:val="en-US"/>
+              </w:rPr>
+            </w:pPr>
+          </w:p>
+        </w:tc>
+        <w:tc>
+          <w:tcPr>
+            <w:tcW w:w="0" w:type="auto"/>
+            <w:tcBorders>
+              <w:top w:val="single" w:sz="6" w:space="0" w:color="000000"/>
+              <w:bottom w:val="single" w:sz="6" w:space="0" w:color="000000"/>
+            </w:tcBorders>
+            <w:shd w:val="clear" w:color="auto" w:fill="151517"/>
+            <w:tcMar>
+              <w:top w:w="160" w:type="dxa"/>
+              <w:left w:w="240" w:type="dxa"/>
+              <w:bottom w:w="160" w:type="dxa"/>
+              <w:right w:w="240" w:type="dxa"/>
+            </w:tcMar>
+            <w:hideMark/>
+          </w:tcPr>
+          <w:p>
+            <w:pPr>
+              <w:rPr>
+                <w:lang w:val="en-US"/>
+              </w:rPr>
+            </w:pPr>
+            <w:r>
+              <w:rPr>
+                <w:lang w:val="en-US"/>
               </w:rPr>
               <w:t>U</w:t>
             </w:r>
-            <w:r>
-              <w:t xml:space="preserve"> (final ETA)</w:t>
-            </w:r>
-          </w:p>
-        </w:tc>
-        <w:tc>
-          <w:tcPr>
-            <w:tcW w:w="849" w:type="dxa"/>
-            <w:tcBorders>
-              <w:top w:val="nil"/>
-              <w:left w:val="nil"/>
-              <w:bottom w:val="nil"/>
-              <w:right w:val="nil"/>
-            </w:tcBorders>
-          </w:tcPr>
-          <w:p>
-            <w:r>
-              <w:t>—</w:t>
-            </w:r>
-          </w:p>
-        </w:tc>
-        <w:tc>
-          <w:tcPr>
-            <w:tcW w:w="1204" w:type="dxa"/>
-            <w:tcBorders>
-              <w:top w:val="nil"/>
-              <w:left w:val="nil"/>
-              <w:bottom w:val="nil"/>
-              <w:right w:val="nil"/>
-            </w:tcBorders>
-          </w:tcPr>
-          <w:p>
-            <w:r>
-              <w:rPr>
-                <w:b/>
-                <w:bCs/>
-              </w:rPr>
-              <w:t>U</w:t>
-            </w:r>
-            <w:r>
-              <w:t xml:space="preserve"> (final location)</w:t>
-            </w:r>
-          </w:p>
-        </w:tc>
-        <w:tc>
-          <w:tcPr>
-            <w:tcW w:w="1108" w:type="dxa"/>
-            <w:tcBorders>
-              <w:top w:val="nil"/>
-              <w:left w:val="nil"/>
-              <w:bottom w:val="nil"/>
-              <w:right w:val="nil"/>
-            </w:tcBorders>
-          </w:tcPr>
-          <w:p>
-            <w:r>
-              <w:t>R</w:t>
-            </w:r>
+          </w:p>
+        </w:tc>
+        <w:tc>
+          <w:tcPr>
+            <w:tcW w:w="0" w:type="auto"/>
+            <w:tcBorders>
+              <w:top w:val="single" w:sz="6" w:space="0" w:color="000000"/>
+              <w:bottom w:val="single" w:sz="6" w:space="0" w:color="000000"/>
+            </w:tcBorders>
+            <w:shd w:val="clear" w:color="auto" w:fill="151517"/>
+            <w:tcMar>
+              <w:top w:w="160" w:type="dxa"/>
+              <w:left w:w="240" w:type="dxa"/>
+              <w:bottom w:w="160" w:type="dxa"/>
+              <w:right w:w="240" w:type="dxa"/>
+            </w:tcMar>
+            <w:hideMark/>
+          </w:tcPr>
+          <w:p>
+            <w:pPr>
+              <w:rPr>
+                <w:lang w:val="en-US"/>
+              </w:rPr>
+            </w:pPr>
+          </w:p>
+        </w:tc>
+        <w:tc>
+          <w:tcPr>
+            <w:tcW w:w="2512" w:type="dxa"/>
+            <w:tcBorders>
+              <w:top w:val="single" w:sz="6" w:space="0" w:color="000000"/>
+              <w:bottom w:val="single" w:sz="6" w:space="0" w:color="000000"/>
+            </w:tcBorders>
+            <w:shd w:val="clear" w:color="auto" w:fill="151517"/>
+            <w:tcMar>
+              <w:top w:w="160" w:type="dxa"/>
+              <w:left w:w="240" w:type="dxa"/>
+              <w:bottom w:w="160" w:type="dxa"/>
+              <w:right w:w="0" w:type="dxa"/>
+            </w:tcMar>
+            <w:hideMark/>
+          </w:tcPr>
+          <w:p>
+            <w:pPr>
+              <w:rPr>
+                <w:lang w:val="en-US"/>
+              </w:rPr>
+            </w:pPr>
           </w:p>
         </w:tc>
       </w:tr>
       <w:tr>
         <w:trPr>
-          <w:trHeight w:val="770"/>
+          <w:trHeight w:val="690"/>
         </w:trPr>
         <w:tc>
           <w:tcPr>
-            <w:tcW w:w="1926" w:type="dxa"/>
-            <w:tcBorders>
-              <w:top w:val="nil"/>
-              <w:left w:val="nil"/>
-              <w:bottom w:val="nil"/>
-              <w:right w:val="nil"/>
-            </w:tcBorders>
-          </w:tcPr>
-          <w:p>
-            <w:r>
-              <w:rPr>
-                <w:b/>
-                <w:bCs/>
+            <w:tcW w:w="1168" w:type="dxa"/>
+            <w:tcBorders>
+              <w:top w:val="single" w:sz="6" w:space="0" w:color="000000"/>
+              <w:bottom w:val="single" w:sz="6" w:space="0" w:color="000000"/>
+            </w:tcBorders>
+            <w:shd w:val="clear" w:color="auto" w:fill="151517"/>
+            <w:tcMar>
+              <w:top w:w="160" w:type="dxa"/>
+              <w:left w:w="0" w:type="dxa"/>
+              <w:bottom w:w="160" w:type="dxa"/>
+              <w:right w:w="240" w:type="dxa"/>
+            </w:tcMar>
+            <w:hideMark/>
+          </w:tcPr>
+          <w:p>
+            <w:pPr>
+              <w:rPr>
+                <w:lang w:val="en-US"/>
+              </w:rPr>
+            </w:pPr>
+            <w:r>
+              <w:rPr>
+                <w:lang w:val="en-US"/>
               </w:rPr>
               <w:t>Notify Customer of ETA</w:t>
             </w:r>
@@ -1661,140 +1949,232 @@
         </w:tc>
         <w:tc>
           <w:tcPr>
-            <w:tcW w:w="795" w:type="dxa"/>
-            <w:tcBorders>
-              <w:top w:val="nil"/>
-              <w:left w:val="nil"/>
-              <w:bottom w:val="nil"/>
-              <w:right w:val="nil"/>
-            </w:tcBorders>
-          </w:tcPr>
-          <w:p>
-            <w:r>
+            <w:tcW w:w="0" w:type="auto"/>
+            <w:tcBorders>
+              <w:top w:val="single" w:sz="6" w:space="0" w:color="000000"/>
+              <w:bottom w:val="single" w:sz="6" w:space="0" w:color="000000"/>
+            </w:tcBorders>
+            <w:shd w:val="clear" w:color="auto" w:fill="151517"/>
+            <w:tcMar>
+              <w:top w:w="160" w:type="dxa"/>
+              <w:left w:w="240" w:type="dxa"/>
+              <w:bottom w:w="160" w:type="dxa"/>
+              <w:right w:w="240" w:type="dxa"/>
+            </w:tcMar>
+            <w:hideMark/>
+          </w:tcPr>
+          <w:p>
+            <w:pPr>
+              <w:rPr>
+                <w:lang w:val="en-US"/>
+              </w:rPr>
+            </w:pPr>
+            <w:r>
+              <w:rPr>
+                <w:lang w:val="en-US"/>
+              </w:rPr>
               <w:t>R</w:t>
             </w:r>
           </w:p>
         </w:tc>
         <w:tc>
           <w:tcPr>
-            <w:tcW w:w="740" w:type="dxa"/>
-            <w:tcBorders>
-              <w:top w:val="nil"/>
-              <w:left w:val="nil"/>
-              <w:bottom w:val="nil"/>
-              <w:right w:val="nil"/>
-            </w:tcBorders>
-          </w:tcPr>
-          <w:p>
-            <w:r>
+            <w:tcW w:w="0" w:type="auto"/>
+            <w:tcBorders>
+              <w:top w:val="single" w:sz="6" w:space="0" w:color="000000"/>
+              <w:bottom w:val="single" w:sz="6" w:space="0" w:color="000000"/>
+            </w:tcBorders>
+            <w:shd w:val="clear" w:color="auto" w:fill="151517"/>
+            <w:tcMar>
+              <w:top w:w="160" w:type="dxa"/>
+              <w:left w:w="240" w:type="dxa"/>
+              <w:bottom w:w="160" w:type="dxa"/>
+              <w:right w:w="240" w:type="dxa"/>
+            </w:tcMar>
+            <w:hideMark/>
+          </w:tcPr>
+          <w:p>
+            <w:pPr>
+              <w:rPr>
+                <w:lang w:val="en-US"/>
+              </w:rPr>
+            </w:pPr>
+            <w:r>
+              <w:rPr>
+                <w:lang w:val="en-US"/>
+              </w:rPr>
               <w:t>R</w:t>
             </w:r>
           </w:p>
         </w:tc>
         <w:tc>
           <w:tcPr>
-            <w:tcW w:w="1463" w:type="dxa"/>
-            <w:tcBorders>
-              <w:top w:val="nil"/>
-              <w:left w:val="nil"/>
-              <w:bottom w:val="nil"/>
-              <w:right w:val="nil"/>
-            </w:tcBorders>
-          </w:tcPr>
-          <w:p>
-            <w:r>
+            <w:tcW w:w="0" w:type="auto"/>
+            <w:tcBorders>
+              <w:top w:val="single" w:sz="6" w:space="0" w:color="000000"/>
+              <w:bottom w:val="single" w:sz="6" w:space="0" w:color="000000"/>
+            </w:tcBorders>
+            <w:shd w:val="clear" w:color="auto" w:fill="151517"/>
+            <w:tcMar>
+              <w:top w:w="160" w:type="dxa"/>
+              <w:left w:w="240" w:type="dxa"/>
+              <w:bottom w:w="160" w:type="dxa"/>
+              <w:right w:w="240" w:type="dxa"/>
+            </w:tcMar>
+            <w:hideMark/>
+          </w:tcPr>
+          <w:p>
+            <w:pPr>
+              <w:rPr>
+                <w:lang w:val="en-US"/>
+              </w:rPr>
+            </w:pPr>
+            <w:r>
+              <w:rPr>
+                <w:lang w:val="en-US"/>
+              </w:rPr>
+              <w:t>C</w:t>
+            </w:r>
+          </w:p>
+        </w:tc>
+        <w:tc>
+          <w:tcPr>
+            <w:tcW w:w="0" w:type="auto"/>
+            <w:tcBorders>
+              <w:top w:val="single" w:sz="6" w:space="0" w:color="000000"/>
+              <w:bottom w:val="single" w:sz="6" w:space="0" w:color="000000"/>
+            </w:tcBorders>
+            <w:shd w:val="clear" w:color="auto" w:fill="151517"/>
+            <w:tcMar>
+              <w:top w:w="160" w:type="dxa"/>
+              <w:left w:w="240" w:type="dxa"/>
+              <w:bottom w:w="160" w:type="dxa"/>
+              <w:right w:w="240" w:type="dxa"/>
+            </w:tcMar>
+            <w:hideMark/>
+          </w:tcPr>
+          <w:p>
+            <w:pPr>
+              <w:rPr>
+                <w:lang w:val="en-US"/>
+              </w:rPr>
+            </w:pPr>
+          </w:p>
+        </w:tc>
+        <w:tc>
+          <w:tcPr>
+            <w:tcW w:w="0" w:type="auto"/>
+            <w:tcBorders>
+              <w:top w:val="single" w:sz="6" w:space="0" w:color="000000"/>
+              <w:bottom w:val="single" w:sz="6" w:space="0" w:color="000000"/>
+            </w:tcBorders>
+            <w:shd w:val="clear" w:color="auto" w:fill="151517"/>
+            <w:tcMar>
+              <w:top w:w="160" w:type="dxa"/>
+              <w:left w:w="240" w:type="dxa"/>
+              <w:bottom w:w="160" w:type="dxa"/>
+              <w:right w:w="240" w:type="dxa"/>
+            </w:tcMar>
+            <w:hideMark/>
+          </w:tcPr>
+          <w:p>
+            <w:pPr>
+              <w:rPr>
+                <w:lang w:val="en-US"/>
+              </w:rPr>
+            </w:pPr>
+            <w:r>
+              <w:rPr>
+                <w:lang w:val="en-US"/>
+              </w:rPr>
               <w:t>R</w:t>
             </w:r>
           </w:p>
         </w:tc>
         <w:tc>
           <w:tcPr>
-            <w:tcW w:w="1272" w:type="dxa"/>
-            <w:tcBorders>
-              <w:top w:val="nil"/>
-              <w:left w:val="nil"/>
-              <w:bottom w:val="nil"/>
-              <w:right w:val="nil"/>
-            </w:tcBorders>
-          </w:tcPr>
-          <w:p>
-            <w:r>
-              <w:rPr>
-                <w:b/>
-                <w:bCs/>
-              </w:rPr>
-              <w:t>R/U</w:t>
-            </w:r>
-          </w:p>
-        </w:tc>
-        <w:tc>
-          <w:tcPr>
-            <w:tcW w:w="849" w:type="dxa"/>
-            <w:tcBorders>
-              <w:top w:val="nil"/>
-              <w:left w:val="nil"/>
-              <w:bottom w:val="nil"/>
-              <w:right w:val="nil"/>
-            </w:tcBorders>
-          </w:tcPr>
-          <w:p>
-            <w:r>
-              <w:t>—</w:t>
-            </w:r>
-          </w:p>
-        </w:tc>
-        <w:tc>
-          <w:tcPr>
-            <w:tcW w:w="1204" w:type="dxa"/>
-            <w:tcBorders>
-              <w:top w:val="nil"/>
-              <w:left w:val="nil"/>
-              <w:bottom w:val="nil"/>
-              <w:right w:val="nil"/>
-            </w:tcBorders>
-          </w:tcPr>
-          <w:p>
-            <w:r>
+            <w:tcW w:w="0" w:type="auto"/>
+            <w:tcBorders>
+              <w:top w:val="single" w:sz="6" w:space="0" w:color="000000"/>
+              <w:bottom w:val="single" w:sz="6" w:space="0" w:color="000000"/>
+            </w:tcBorders>
+            <w:shd w:val="clear" w:color="auto" w:fill="151517"/>
+            <w:tcMar>
+              <w:top w:w="160" w:type="dxa"/>
+              <w:left w:w="240" w:type="dxa"/>
+              <w:bottom w:w="160" w:type="dxa"/>
+              <w:right w:w="240" w:type="dxa"/>
+            </w:tcMar>
+            <w:hideMark/>
+          </w:tcPr>
+          <w:p>
+            <w:pPr>
+              <w:rPr>
+                <w:lang w:val="en-US"/>
+              </w:rPr>
+            </w:pPr>
+            <w:r>
+              <w:rPr>
+                <w:lang w:val="en-US"/>
+              </w:rPr>
               <w:t>R</w:t>
             </w:r>
           </w:p>
         </w:tc>
         <w:tc>
           <w:tcPr>
-            <w:tcW w:w="1108" w:type="dxa"/>
-            <w:tcBorders>
-              <w:top w:val="nil"/>
-              <w:left w:val="nil"/>
-              <w:bottom w:val="nil"/>
-              <w:right w:val="nil"/>
-            </w:tcBorders>
-          </w:tcPr>
-          <w:p>
-            <w:r>
-              <w:t>R</w:t>
-            </w:r>
+            <w:tcW w:w="2512" w:type="dxa"/>
+            <w:tcBorders>
+              <w:top w:val="single" w:sz="6" w:space="0" w:color="000000"/>
+              <w:bottom w:val="single" w:sz="6" w:space="0" w:color="000000"/>
+            </w:tcBorders>
+            <w:shd w:val="clear" w:color="auto" w:fill="151517"/>
+            <w:tcMar>
+              <w:top w:w="160" w:type="dxa"/>
+              <w:left w:w="240" w:type="dxa"/>
+              <w:bottom w:w="160" w:type="dxa"/>
+              <w:right w:w="0" w:type="dxa"/>
+            </w:tcMar>
+            <w:hideMark/>
+          </w:tcPr>
+          <w:p>
+            <w:pPr>
+              <w:rPr>
+                <w:lang w:val="en-US"/>
+              </w:rPr>
+            </w:pPr>
           </w:p>
         </w:tc>
       </w:tr>
       <w:tr>
         <w:trPr>
-          <w:trHeight w:val="770"/>
+          <w:trHeight w:val="1065"/>
         </w:trPr>
         <w:tc>
           <w:tcPr>
-            <w:tcW w:w="1926" w:type="dxa"/>
-            <w:tcBorders>
-              <w:top w:val="nil"/>
-              <w:left w:val="nil"/>
-              <w:bottom w:val="nil"/>
-              <w:right w:val="nil"/>
-            </w:tcBorders>
-          </w:tcPr>
-          <w:p>
-            <w:r>
-              <w:rPr>
-                <w:b/>
-                <w:bCs/>
+            <w:tcW w:w="1168" w:type="dxa"/>
+            <w:tcBorders>
+              <w:top w:val="single" w:sz="6" w:space="0" w:color="000000"/>
+              <w:bottom w:val="single" w:sz="6" w:space="0" w:color="000000"/>
+            </w:tcBorders>
+            <w:shd w:val="clear" w:color="auto" w:fill="151517"/>
+            <w:tcMar>
+              <w:top w:w="160" w:type="dxa"/>
+              <w:left w:w="0" w:type="dxa"/>
+              <w:bottom w:w="160" w:type="dxa"/>
+              <w:right w:w="240" w:type="dxa"/>
+            </w:tcMar>
+            <w:hideMark/>
+          </w:tcPr>
+          <w:p>
+            <w:pPr>
+              <w:rPr>
+                <w:lang w:val="en-US"/>
+              </w:rPr>
+            </w:pPr>
+            <w:r>
+              <w:rPr>
+                <w:lang w:val="en-US"/>
               </w:rPr>
               <w:t>Flag Potential Delivery Delay</w:t>
             </w:r>
@@ -1802,670 +2182,194 @@
         </w:tc>
         <w:tc>
           <w:tcPr>
-            <w:tcW w:w="795" w:type="dxa"/>
-            <w:tcBorders>
-              <w:top w:val="nil"/>
-              <w:left w:val="nil"/>
-              <w:bottom w:val="nil"/>
-              <w:right w:val="nil"/>
-            </w:tcBorders>
-          </w:tcPr>
-          <w:p>
-            <w:r>
+            <w:tcW w:w="0" w:type="auto"/>
+            <w:tcBorders>
+              <w:top w:val="single" w:sz="6" w:space="0" w:color="000000"/>
+              <w:bottom w:val="single" w:sz="6" w:space="0" w:color="000000"/>
+            </w:tcBorders>
+            <w:shd w:val="clear" w:color="auto" w:fill="151517"/>
+            <w:tcMar>
+              <w:top w:w="160" w:type="dxa"/>
+              <w:left w:w="240" w:type="dxa"/>
+              <w:bottom w:w="160" w:type="dxa"/>
+              <w:right w:w="240" w:type="dxa"/>
+            </w:tcMar>
+            <w:hideMark/>
+          </w:tcPr>
+          <w:p>
+            <w:pPr>
+              <w:rPr>
+                <w:lang w:val="en-US"/>
+              </w:rPr>
+            </w:pPr>
+            <w:r>
+              <w:rPr>
+                <w:lang w:val="en-US"/>
+              </w:rPr>
               <w:t>R</w:t>
             </w:r>
           </w:p>
         </w:tc>
         <w:tc>
           <w:tcPr>
-            <w:tcW w:w="740" w:type="dxa"/>
-            <w:tcBorders>
-              <w:top w:val="nil"/>
-              <w:left w:val="nil"/>
-              <w:bottom w:val="nil"/>
-              <w:right w:val="nil"/>
-            </w:tcBorders>
-          </w:tcPr>
-          <w:p>
-            <w:r>
+            <w:tcW w:w="0" w:type="auto"/>
+            <w:tcBorders>
+              <w:top w:val="single" w:sz="6" w:space="0" w:color="000000"/>
+              <w:bottom w:val="single" w:sz="6" w:space="0" w:color="000000"/>
+            </w:tcBorders>
+            <w:shd w:val="clear" w:color="auto" w:fill="151517"/>
+            <w:tcMar>
+              <w:top w:w="160" w:type="dxa"/>
+              <w:left w:w="240" w:type="dxa"/>
+              <w:bottom w:w="160" w:type="dxa"/>
+              <w:right w:w="240" w:type="dxa"/>
+            </w:tcMar>
+            <w:hideMark/>
+          </w:tcPr>
+          <w:p>
+            <w:pPr>
+              <w:rPr>
+                <w:lang w:val="en-US"/>
+              </w:rPr>
+            </w:pPr>
+          </w:p>
+        </w:tc>
+        <w:tc>
+          <w:tcPr>
+            <w:tcW w:w="0" w:type="auto"/>
+            <w:tcBorders>
+              <w:top w:val="single" w:sz="6" w:space="0" w:color="000000"/>
+              <w:bottom w:val="single" w:sz="6" w:space="0" w:color="000000"/>
+            </w:tcBorders>
+            <w:shd w:val="clear" w:color="auto" w:fill="151517"/>
+            <w:tcMar>
+              <w:top w:w="160" w:type="dxa"/>
+              <w:left w:w="240" w:type="dxa"/>
+              <w:bottom w:w="160" w:type="dxa"/>
+              <w:right w:w="240" w:type="dxa"/>
+            </w:tcMar>
+            <w:hideMark/>
+          </w:tcPr>
+          <w:p>
+            <w:pPr>
+              <w:rPr>
+                <w:lang w:val="en-US"/>
+              </w:rPr>
+            </w:pPr>
+            <w:r>
+              <w:rPr>
+                <w:lang w:val="en-US"/>
+              </w:rPr>
               <w:t>R</w:t>
             </w:r>
           </w:p>
         </w:tc>
         <w:tc>
           <w:tcPr>
-            <w:tcW w:w="1463" w:type="dxa"/>
-            <w:tcBorders>
-              <w:top w:val="nil"/>
-              <w:left w:val="nil"/>
-              <w:bottom w:val="nil"/>
-              <w:right w:val="nil"/>
-            </w:tcBorders>
-          </w:tcPr>
-          <w:p>
-            <w:r>
+            <w:tcW w:w="0" w:type="auto"/>
+            <w:tcBorders>
+              <w:top w:val="single" w:sz="6" w:space="0" w:color="000000"/>
+              <w:bottom w:val="single" w:sz="6" w:space="0" w:color="000000"/>
+            </w:tcBorders>
+            <w:shd w:val="clear" w:color="auto" w:fill="151517"/>
+            <w:tcMar>
+              <w:top w:w="160" w:type="dxa"/>
+              <w:left w:w="240" w:type="dxa"/>
+              <w:bottom w:w="160" w:type="dxa"/>
+              <w:right w:w="240" w:type="dxa"/>
+            </w:tcMar>
+            <w:hideMark/>
+          </w:tcPr>
+          <w:p>
+            <w:pPr>
+              <w:rPr>
+                <w:lang w:val="en-US"/>
+              </w:rPr>
+            </w:pPr>
+            <w:r>
+              <w:rPr>
+                <w:lang w:val="en-US"/>
+              </w:rPr>
+              <w:t>C</w:t>
+            </w:r>
+          </w:p>
+        </w:tc>
+        <w:tc>
+          <w:tcPr>
+            <w:tcW w:w="0" w:type="auto"/>
+            <w:tcBorders>
+              <w:top w:val="single" w:sz="6" w:space="0" w:color="000000"/>
+              <w:bottom w:val="single" w:sz="6" w:space="0" w:color="000000"/>
+            </w:tcBorders>
+            <w:shd w:val="clear" w:color="auto" w:fill="151517"/>
+            <w:tcMar>
+              <w:top w:w="160" w:type="dxa"/>
+              <w:left w:w="240" w:type="dxa"/>
+              <w:bottom w:w="160" w:type="dxa"/>
+              <w:right w:w="240" w:type="dxa"/>
+            </w:tcMar>
+            <w:hideMark/>
+          </w:tcPr>
+          <w:p>
+            <w:pPr>
+              <w:rPr>
+                <w:lang w:val="en-US"/>
+              </w:rPr>
+            </w:pPr>
+            <w:r>
+              <w:rPr>
+                <w:lang w:val="en-US"/>
+              </w:rPr>
               <w:t>R</w:t>
             </w:r>
           </w:p>
         </w:tc>
         <w:tc>
           <w:tcPr>
-            <w:tcW w:w="1272" w:type="dxa"/>
-            <w:tcBorders>
-              <w:top w:val="nil"/>
-              <w:left w:val="nil"/>
-              <w:bottom w:val="nil"/>
-              <w:right w:val="nil"/>
-            </w:tcBorders>
-          </w:tcPr>
-          <w:p>
-            <w:r>
-              <w:t>R</w:t>
-            </w:r>
-          </w:p>
-        </w:tc>
-        <w:tc>
-          <w:tcPr>
-            <w:tcW w:w="849" w:type="dxa"/>
-            <w:tcBorders>
-              <w:top w:val="nil"/>
-              <w:left w:val="nil"/>
-              <w:bottom w:val="nil"/>
-              <w:right w:val="nil"/>
-            </w:tcBorders>
-          </w:tcPr>
-          <w:p>
-            <w:r>
-              <w:rPr>
-                <w:b/>
-                <w:bCs/>
-              </w:rPr>
-              <w:t>C</w:t>
-            </w:r>
-          </w:p>
-        </w:tc>
-        <w:tc>
-          <w:tcPr>
-            <w:tcW w:w="1204" w:type="dxa"/>
-            <w:tcBorders>
-              <w:top w:val="nil"/>
-              <w:left w:val="nil"/>
-              <w:bottom w:val="nil"/>
-              <w:right w:val="nil"/>
-            </w:tcBorders>
-          </w:tcPr>
-          <w:p>
-            <w:r>
-              <w:t>R</w:t>
-            </w:r>
-          </w:p>
-        </w:tc>
-        <w:tc>
-          <w:tcPr>
-            <w:tcW w:w="1108" w:type="dxa"/>
-            <w:tcBorders>
-              <w:top w:val="nil"/>
-              <w:left w:val="nil"/>
-              <w:bottom w:val="nil"/>
-              <w:right w:val="nil"/>
-            </w:tcBorders>
-          </w:tcPr>
-          <w:p>
-            <w:r>
-              <w:t>R</w:t>
-            </w:r>
-          </w:p>
-        </w:tc>
-      </w:tr>
-      <w:tr>
-        <w:trPr>
-          <w:trHeight w:val="1040"/>
-        </w:trPr>
-        <w:tc>
-          <w:tcPr>
-            <w:tcW w:w="1926" w:type="dxa"/>
-            <w:tcBorders>
-              <w:top w:val="nil"/>
-              <w:left w:val="nil"/>
-              <w:bottom w:val="nil"/>
-              <w:right w:val="nil"/>
-            </w:tcBorders>
-          </w:tcPr>
-          <w:p>
-            <w:r>
-              <w:rPr>
-                <w:b/>
-                <w:bCs/>
-              </w:rPr>
-              <w:t>View Rider Progress / Live Tracking</w:t>
-            </w:r>
-          </w:p>
-        </w:tc>
-        <w:tc>
-          <w:tcPr>
-            <w:tcW w:w="795" w:type="dxa"/>
-            <w:tcBorders>
-              <w:top w:val="nil"/>
-              <w:left w:val="nil"/>
-              <w:bottom w:val="nil"/>
-              <w:right w:val="nil"/>
-            </w:tcBorders>
-          </w:tcPr>
-          <w:p>
-            <w:r>
-              <w:t>R</w:t>
-            </w:r>
-          </w:p>
-        </w:tc>
-        <w:tc>
-          <w:tcPr>
-            <w:tcW w:w="740" w:type="dxa"/>
-            <w:tcBorders>
-              <w:top w:val="nil"/>
-              <w:left w:val="nil"/>
-              <w:bottom w:val="nil"/>
-              <w:right w:val="nil"/>
-            </w:tcBorders>
-          </w:tcPr>
-          <w:p>
-            <w:r>
-              <w:t>R</w:t>
-            </w:r>
-          </w:p>
-        </w:tc>
-        <w:tc>
-          <w:tcPr>
-            <w:tcW w:w="1463" w:type="dxa"/>
-            <w:tcBorders>
-              <w:top w:val="nil"/>
-              <w:left w:val="nil"/>
-              <w:bottom w:val="nil"/>
-              <w:right w:val="nil"/>
-            </w:tcBorders>
-          </w:tcPr>
-          <w:p>
-            <w:r>
-              <w:t>R</w:t>
-            </w:r>
-          </w:p>
-        </w:tc>
-        <w:tc>
-          <w:tcPr>
-            <w:tcW w:w="1272" w:type="dxa"/>
-            <w:tcBorders>
-              <w:top w:val="nil"/>
-              <w:left w:val="nil"/>
-              <w:bottom w:val="nil"/>
-              <w:right w:val="nil"/>
-            </w:tcBorders>
-          </w:tcPr>
-          <w:p>
-            <w:r>
-              <w:t>R</w:t>
-            </w:r>
-          </w:p>
-        </w:tc>
-        <w:tc>
-          <w:tcPr>
-            <w:tcW w:w="849" w:type="dxa"/>
-            <w:tcBorders>
-              <w:top w:val="nil"/>
-              <w:left w:val="nil"/>
-              <w:bottom w:val="nil"/>
-              <w:right w:val="nil"/>
-            </w:tcBorders>
-          </w:tcPr>
-          <w:p>
-            <w:r>
-              <w:t>—</w:t>
-            </w:r>
-          </w:p>
-        </w:tc>
-        <w:tc>
-          <w:tcPr>
-            <w:tcW w:w="1204" w:type="dxa"/>
-            <w:tcBorders>
-              <w:top w:val="nil"/>
-              <w:left w:val="nil"/>
-              <w:bottom w:val="nil"/>
-              <w:right w:val="nil"/>
-            </w:tcBorders>
-          </w:tcPr>
-          <w:p>
-            <w:r>
-              <w:rPr>
-                <w:b/>
-                <w:bCs/>
-              </w:rPr>
-              <w:t>R</w:t>
-            </w:r>
-          </w:p>
-        </w:tc>
-        <w:tc>
-          <w:tcPr>
-            <w:tcW w:w="1108" w:type="dxa"/>
-            <w:tcBorders>
-              <w:top w:val="nil"/>
-              <w:left w:val="nil"/>
-              <w:bottom w:val="nil"/>
-              <w:right w:val="nil"/>
-            </w:tcBorders>
-          </w:tcPr>
-          <w:p>
-            <w:r>
-              <w:t>R</w:t>
-            </w:r>
-          </w:p>
-        </w:tc>
-      </w:tr>
-      <w:tr>
-        <w:trPr>
-          <w:trHeight w:val="1040"/>
-        </w:trPr>
-        <w:tc>
-          <w:tcPr>
-            <w:tcW w:w="1926" w:type="dxa"/>
-            <w:tcBorders>
-              <w:top w:val="nil"/>
-              <w:left w:val="nil"/>
-              <w:bottom w:val="nil"/>
-              <w:right w:val="nil"/>
-            </w:tcBorders>
-          </w:tcPr>
-          <w:p>
-            <w:r>
-              <w:rPr>
-                <w:b/>
-                <w:bCs/>
-              </w:rPr>
-              <w:t>Generate Delivery Performance Report</w:t>
-            </w:r>
-          </w:p>
-        </w:tc>
-        <w:tc>
-          <w:tcPr>
-            <w:tcW w:w="795" w:type="dxa"/>
-            <w:tcBorders>
-              <w:top w:val="nil"/>
-              <w:left w:val="nil"/>
-              <w:bottom w:val="nil"/>
-              <w:right w:val="nil"/>
-            </w:tcBorders>
-          </w:tcPr>
-          <w:p>
-            <w:r>
-              <w:t>R</w:t>
-            </w:r>
-          </w:p>
-        </w:tc>
-        <w:tc>
-          <w:tcPr>
-            <w:tcW w:w="740" w:type="dxa"/>
-            <w:tcBorders>
-              <w:top w:val="nil"/>
-              <w:left w:val="nil"/>
-              <w:bottom w:val="nil"/>
-              <w:right w:val="nil"/>
-            </w:tcBorders>
-          </w:tcPr>
-          <w:p>
-            <w:r>
-              <w:t>R</w:t>
-            </w:r>
-          </w:p>
-        </w:tc>
-        <w:tc>
-          <w:tcPr>
-            <w:tcW w:w="1463" w:type="dxa"/>
-            <w:tcBorders>
-              <w:top w:val="nil"/>
-              <w:left w:val="nil"/>
-              <w:bottom w:val="nil"/>
-              <w:right w:val="nil"/>
-            </w:tcBorders>
-          </w:tcPr>
-          <w:p>
-            <w:r>
-              <w:t>R</w:t>
-            </w:r>
-          </w:p>
-        </w:tc>
-        <w:tc>
-          <w:tcPr>
-            <w:tcW w:w="1272" w:type="dxa"/>
-            <w:tcBorders>
-              <w:top w:val="nil"/>
-              <w:left w:val="nil"/>
-              <w:bottom w:val="nil"/>
-              <w:right w:val="nil"/>
-            </w:tcBorders>
-          </w:tcPr>
-          <w:p>
-            <w:r>
-              <w:t>R</w:t>
-            </w:r>
-          </w:p>
-        </w:tc>
-        <w:tc>
-          <w:tcPr>
-            <w:tcW w:w="849" w:type="dxa"/>
-            <w:tcBorders>
-              <w:top w:val="nil"/>
-              <w:left w:val="nil"/>
-              <w:bottom w:val="nil"/>
-              <w:right w:val="nil"/>
-            </w:tcBorders>
-          </w:tcPr>
-          <w:p>
-            <w:r>
-              <w:t>R</w:t>
-            </w:r>
-          </w:p>
-        </w:tc>
-        <w:tc>
-          <w:tcPr>
-            <w:tcW w:w="1204" w:type="dxa"/>
-            <w:tcBorders>
-              <w:top w:val="nil"/>
-              <w:left w:val="nil"/>
-              <w:bottom w:val="nil"/>
-              <w:right w:val="nil"/>
-            </w:tcBorders>
-          </w:tcPr>
-          <w:p>
-            <w:r>
-              <w:t>R</w:t>
-            </w:r>
-          </w:p>
-        </w:tc>
-        <w:tc>
-          <w:tcPr>
-            <w:tcW w:w="1108" w:type="dxa"/>
-            <w:tcBorders>
-              <w:top w:val="nil"/>
-              <w:left w:val="nil"/>
-              <w:bottom w:val="nil"/>
-              <w:right w:val="nil"/>
-            </w:tcBorders>
-          </w:tcPr>
-          <w:p>
-            <w:r>
-              <w:t>R</w:t>
-            </w:r>
-          </w:p>
-        </w:tc>
-      </w:tr>
-      <w:tr>
-        <w:trPr>
-          <w:trHeight w:val="1040"/>
-        </w:trPr>
-        <w:tc>
-          <w:tcPr>
-            <w:tcW w:w="1926" w:type="dxa"/>
-            <w:tcBorders>
-              <w:top w:val="nil"/>
-              <w:left w:val="nil"/>
-              <w:bottom w:val="nil"/>
-              <w:right w:val="nil"/>
-            </w:tcBorders>
-          </w:tcPr>
-          <w:p>
-            <w:r>
-              <w:rPr>
-                <w:b/>
-                <w:bCs/>
-              </w:rPr>
-              <w:t>Generate Rider Performance Summary</w:t>
-            </w:r>
-          </w:p>
-        </w:tc>
-        <w:tc>
-          <w:tcPr>
-            <w:tcW w:w="795" w:type="dxa"/>
-            <w:tcBorders>
-              <w:top w:val="nil"/>
-              <w:left w:val="nil"/>
-              <w:bottom w:val="nil"/>
-              <w:right w:val="nil"/>
-            </w:tcBorders>
-          </w:tcPr>
-          <w:p>
-            <w:r>
-              <w:t>R</w:t>
-            </w:r>
-          </w:p>
-        </w:tc>
-        <w:tc>
-          <w:tcPr>
-            <w:tcW w:w="740" w:type="dxa"/>
-            <w:tcBorders>
-              <w:top w:val="nil"/>
-              <w:left w:val="nil"/>
-              <w:bottom w:val="nil"/>
-              <w:right w:val="nil"/>
-            </w:tcBorders>
-          </w:tcPr>
-          <w:p>
-            <w:r>
-              <w:t>R</w:t>
-            </w:r>
-          </w:p>
-        </w:tc>
-        <w:tc>
-          <w:tcPr>
-            <w:tcW w:w="1463" w:type="dxa"/>
-            <w:tcBorders>
-              <w:top w:val="nil"/>
-              <w:left w:val="nil"/>
-              <w:bottom w:val="nil"/>
-              <w:right w:val="nil"/>
-            </w:tcBorders>
-          </w:tcPr>
-          <w:p>
-            <w:r>
-              <w:t>—</w:t>
-            </w:r>
-          </w:p>
-        </w:tc>
-        <w:tc>
-          <w:tcPr>
-            <w:tcW w:w="1272" w:type="dxa"/>
-            <w:tcBorders>
-              <w:top w:val="nil"/>
-              <w:left w:val="nil"/>
-              <w:bottom w:val="nil"/>
-              <w:right w:val="nil"/>
-            </w:tcBorders>
-          </w:tcPr>
-          <w:p>
-            <w:r>
-              <w:t>—</w:t>
-            </w:r>
-          </w:p>
-        </w:tc>
-        <w:tc>
-          <w:tcPr>
-            <w:tcW w:w="849" w:type="dxa"/>
-            <w:tcBorders>
-              <w:top w:val="nil"/>
-              <w:left w:val="nil"/>
-              <w:bottom w:val="nil"/>
-              <w:right w:val="nil"/>
-            </w:tcBorders>
-          </w:tcPr>
-          <w:p>
-            <w:r>
-              <w:t>R</w:t>
-            </w:r>
-          </w:p>
-        </w:tc>
-        <w:tc>
-          <w:tcPr>
-            <w:tcW w:w="1204" w:type="dxa"/>
-            <w:tcBorders>
-              <w:top w:val="nil"/>
-              <w:left w:val="nil"/>
-              <w:bottom w:val="nil"/>
-              <w:right w:val="nil"/>
-            </w:tcBorders>
-          </w:tcPr>
-          <w:p>
-            <w:r>
-              <w:t>R</w:t>
-            </w:r>
-          </w:p>
-        </w:tc>
-        <w:tc>
-          <w:tcPr>
-            <w:tcW w:w="1108" w:type="dxa"/>
-            <w:tcBorders>
-              <w:top w:val="nil"/>
-              <w:left w:val="nil"/>
-              <w:bottom w:val="nil"/>
-              <w:right w:val="nil"/>
-            </w:tcBorders>
-          </w:tcPr>
-          <w:p>
-            <w:r>
-              <w:t>—</w:t>
-            </w:r>
-          </w:p>
-        </w:tc>
-      </w:tr>
-      <w:tr>
-        <w:trPr>
-          <w:trHeight w:val="770"/>
-        </w:trPr>
-        <w:tc>
-          <w:tcPr>
-            <w:tcW w:w="1926" w:type="dxa"/>
-            <w:tcBorders>
-              <w:top w:val="nil"/>
-              <w:left w:val="nil"/>
-              <w:bottom w:val="nil"/>
-              <w:right w:val="nil"/>
-            </w:tcBorders>
-          </w:tcPr>
-          <w:p>
-            <w:r>
-              <w:rPr>
-                <w:b/>
-                <w:bCs/>
-              </w:rPr>
-              <w:t>Monitor Delivery Queue Dashboard</w:t>
-            </w:r>
-          </w:p>
-        </w:tc>
-        <w:tc>
-          <w:tcPr>
-            <w:tcW w:w="795" w:type="dxa"/>
-            <w:tcBorders>
-              <w:top w:val="nil"/>
-              <w:left w:val="nil"/>
-              <w:bottom w:val="nil"/>
-              <w:right w:val="nil"/>
-            </w:tcBorders>
-          </w:tcPr>
-          <w:p>
-            <w:r>
-              <w:t>R</w:t>
-            </w:r>
-          </w:p>
-        </w:tc>
-        <w:tc>
-          <w:tcPr>
-            <w:tcW w:w="740" w:type="dxa"/>
-            <w:tcBorders>
-              <w:top w:val="nil"/>
-              <w:left w:val="nil"/>
-              <w:bottom w:val="nil"/>
-              <w:right w:val="nil"/>
-            </w:tcBorders>
-          </w:tcPr>
-          <w:p>
-            <w:r>
-              <w:t>R</w:t>
-            </w:r>
-          </w:p>
-        </w:tc>
-        <w:tc>
-          <w:tcPr>
-            <w:tcW w:w="1463" w:type="dxa"/>
-            <w:tcBorders>
-              <w:top w:val="nil"/>
-              <w:left w:val="nil"/>
-              <w:bottom w:val="nil"/>
-              <w:right w:val="nil"/>
-            </w:tcBorders>
-          </w:tcPr>
-          <w:p>
-            <w:r>
-              <w:t>R</w:t>
-            </w:r>
-          </w:p>
-        </w:tc>
-        <w:tc>
-          <w:tcPr>
-            <w:tcW w:w="1272" w:type="dxa"/>
-            <w:tcBorders>
-              <w:top w:val="nil"/>
-              <w:left w:val="nil"/>
-              <w:bottom w:val="nil"/>
-              <w:right w:val="nil"/>
-            </w:tcBorders>
-          </w:tcPr>
-          <w:p>
-            <w:r>
-              <w:t>R</w:t>
-            </w:r>
-          </w:p>
-        </w:tc>
-        <w:tc>
-          <w:tcPr>
-            <w:tcW w:w="849" w:type="dxa"/>
-            <w:tcBorders>
-              <w:top w:val="nil"/>
-              <w:left w:val="nil"/>
-              <w:bottom w:val="nil"/>
-              <w:right w:val="nil"/>
-            </w:tcBorders>
-          </w:tcPr>
-          <w:p>
-            <w:r>
-              <w:t>R</w:t>
-            </w:r>
-          </w:p>
-        </w:tc>
-        <w:tc>
-          <w:tcPr>
-            <w:tcW w:w="1204" w:type="dxa"/>
-            <w:tcBorders>
-              <w:top w:val="nil"/>
-              <w:left w:val="nil"/>
-              <w:bottom w:val="nil"/>
-              <w:right w:val="nil"/>
-            </w:tcBorders>
-          </w:tcPr>
-          <w:p>
-            <w:r>
-              <w:t>R</w:t>
-            </w:r>
-          </w:p>
-        </w:tc>
-        <w:tc>
-          <w:tcPr>
-            <w:tcW w:w="1108" w:type="dxa"/>
-            <w:tcBorders>
-              <w:top w:val="nil"/>
-              <w:left w:val="nil"/>
-              <w:bottom w:val="nil"/>
-              <w:right w:val="nil"/>
-            </w:tcBorders>
-          </w:tcPr>
-          <w:p>
-            <w:r>
-              <w:t>R</w:t>
-            </w:r>
+            <w:tcW w:w="0" w:type="auto"/>
+            <w:tcBorders>
+              <w:top w:val="single" w:sz="6" w:space="0" w:color="000000"/>
+              <w:bottom w:val="single" w:sz="6" w:space="0" w:color="000000"/>
+            </w:tcBorders>
+            <w:shd w:val="clear" w:color="auto" w:fill="151517"/>
+            <w:tcMar>
+              <w:top w:w="160" w:type="dxa"/>
+              <w:left w:w="240" w:type="dxa"/>
+              <w:bottom w:w="160" w:type="dxa"/>
+              <w:right w:w="240" w:type="dxa"/>
+            </w:tcMar>
+            <w:hideMark/>
+          </w:tcPr>
+          <w:p>
+            <w:pPr>
+              <w:rPr>
+                <w:lang w:val="en-US"/>
+              </w:rPr>
+            </w:pPr>
+          </w:p>
+        </w:tc>
+        <w:tc>
+          <w:tcPr>
+            <w:tcW w:w="2512" w:type="dxa"/>
+            <w:tcBorders>
+              <w:top w:val="single" w:sz="6" w:space="0" w:color="000000"/>
+              <w:bottom w:val="single" w:sz="6" w:space="0" w:color="000000"/>
+            </w:tcBorders>
+            <w:shd w:val="clear" w:color="auto" w:fill="151517"/>
+            <w:tcMar>
+              <w:top w:w="160" w:type="dxa"/>
+              <w:left w:w="240" w:type="dxa"/>
+              <w:bottom w:w="160" w:type="dxa"/>
+              <w:right w:w="0" w:type="dxa"/>
+            </w:tcMar>
+            <w:hideMark/>
+          </w:tcPr>
+          <w:p>
+            <w:pPr>
+              <w:rPr>
+                <w:lang w:val="en-US"/>
+              </w:rPr>
+            </w:pPr>
           </w:p>
         </w:tc>
       </w:tr>
@@ -2997,7 +2901,6 @@
   <w:style w:type="character" w:default="1" w:styleId="DefaultParagraphFont">
     <w:name w:val="Default Paragraph Font"/>
     <w:uiPriority w:val="1"/>
-    <w:semiHidden/>
     <w:unhideWhenUsed/>
   </w:style>
   <w:style w:type="table" w:default="1" w:styleId="TableNormal">

</xml_diff>